<commit_message>
Better titles. #lessIsMore #QualiteDeLaQualité #FLX3401.A
</commit_message>
<xml_diff>
--- a/LabosQualite/Labo2/Rapport-TP2-Qualite.docx
+++ b/LabosQualite/Labo2/Rapport-TP2-Qualite.docx
@@ -315,7 +315,13 @@
           <w:lang w:val="fr-CA"/>
         </w:rPr>
         <w:lastRenderedPageBreak/>
-        <w:t>Déterminer les facteurs de qualité importants pour le client dans la discipline des requis</w:t>
+        <w:t>F</w:t>
+      </w:r>
+      <w:r>
+        <w:rPr>
+          <w:lang w:val="fr-CA"/>
+        </w:rPr>
+        <w:t>acteurs de qualité importants pour le client dans la discipline des requis</w:t>
       </w:r>
     </w:p>
     <w:p>
@@ -670,7 +676,48 @@
           <w:lang w:val="fr-CA" w:eastAsia="fr-CA"/>
         </w:rPr>
         <w:br/>
-        <w:t>Étudier le modèle de qualité de référence et l’ajuster au contexte de la discipline et du client</w:t>
+      </w:r>
+      <w:r>
+        <w:rPr>
+          <w:rFonts w:eastAsia="Times New Roman"/>
+          <w:lang w:val="fr-CA" w:eastAsia="fr-CA"/>
+        </w:rPr>
+        <w:t>M</w:t>
+      </w:r>
+      <w:r>
+        <w:rPr>
+          <w:rFonts w:eastAsia="Times New Roman"/>
+          <w:lang w:val="fr-CA" w:eastAsia="fr-CA"/>
+        </w:rPr>
+        <w:t xml:space="preserve">odèle de qualité </w:t>
+      </w:r>
+      <w:r>
+        <w:rPr>
+          <w:rFonts w:eastAsia="Times New Roman"/>
+          <w:lang w:val="fr-CA" w:eastAsia="fr-CA"/>
+        </w:rPr>
+        <w:t xml:space="preserve">basé sur le modèle </w:t>
+      </w:r>
+      <w:r>
+        <w:rPr>
+          <w:rFonts w:eastAsia="Times New Roman"/>
+          <w:lang w:val="fr-CA" w:eastAsia="fr-CA"/>
+        </w:rPr>
+        <w:t>de référence</w:t>
+      </w:r>
+      <w:r>
+        <w:rPr>
+          <w:rFonts w:eastAsia="Times New Roman"/>
+          <w:lang w:val="fr-CA" w:eastAsia="fr-CA"/>
+        </w:rPr>
+        <w:t>, et ajusté</w:t>
+      </w:r>
+      <w:r>
+        <w:rPr>
+          <w:rFonts w:eastAsia="Times New Roman"/>
+          <w:lang w:val="fr-CA" w:eastAsia="fr-CA"/>
+        </w:rPr>
+        <w:t xml:space="preserve"> au contexte de la discipline et du client</w:t>
       </w:r>
     </w:p>
     <w:p>
@@ -700,6 +747,7 @@
         <w:textAlignment w:val="baseline"/>
         <w:rPr>
           <w:rFonts w:ascii="Times New Roman" w:eastAsia="Times New Roman" w:hAnsi="Times New Roman" w:cs="Times New Roman"/>
+          <w:i/>
           <w:color w:val="000000"/>
           <w:lang w:val="fr-CA" w:eastAsia="fr-CA"/>
         </w:rPr>
@@ -708,6 +756,7 @@
       <w:r>
         <w:rPr>
           <w:rFonts w:ascii="Times New Roman" w:eastAsia="Times New Roman" w:hAnsi="Times New Roman" w:cs="Times New Roman"/>
+          <w:i/>
           <w:color w:val="000000"/>
           <w:lang w:val="fr-CA" w:eastAsia="fr-CA"/>
         </w:rPr>
@@ -717,6 +766,7 @@
       <w:r>
         <w:rPr>
           <w:rFonts w:ascii="Times New Roman" w:eastAsia="Times New Roman" w:hAnsi="Times New Roman" w:cs="Times New Roman"/>
+          <w:i/>
           <w:color w:val="000000"/>
           <w:lang w:val="fr-CA" w:eastAsia="fr-CA"/>
         </w:rPr>
@@ -726,6 +776,7 @@
       <w:r>
         <w:rPr>
           <w:rFonts w:ascii="Times New Roman" w:eastAsia="Times New Roman" w:hAnsi="Times New Roman" w:cs="Times New Roman"/>
+          <w:i/>
           <w:color w:val="000000"/>
           <w:lang w:val="fr-CA" w:eastAsia="fr-CA"/>
         </w:rPr>
@@ -743,6 +794,7 @@
         <w:textAlignment w:val="baseline"/>
         <w:rPr>
           <w:rFonts w:ascii="Times New Roman" w:eastAsia="Times New Roman" w:hAnsi="Times New Roman" w:cs="Times New Roman"/>
+          <w:i/>
           <w:color w:val="000000"/>
           <w:lang w:val="fr-CA" w:eastAsia="fr-CA"/>
         </w:rPr>
@@ -750,6 +802,7 @@
       <w:r>
         <w:rPr>
           <w:rFonts w:ascii="Times New Roman" w:eastAsia="Times New Roman" w:hAnsi="Times New Roman" w:cs="Times New Roman"/>
+          <w:i/>
           <w:color w:val="000000"/>
           <w:lang w:val="fr-CA" w:eastAsia="fr-CA"/>
         </w:rPr>
@@ -766,6 +819,7 @@
         <w:textAlignment w:val="baseline"/>
         <w:rPr>
           <w:rFonts w:ascii="Times New Roman" w:eastAsia="Times New Roman" w:hAnsi="Times New Roman" w:cs="Times New Roman"/>
+          <w:i/>
           <w:color w:val="000000"/>
           <w:lang w:val="fr-CA" w:eastAsia="fr-CA"/>
         </w:rPr>
@@ -773,6 +827,7 @@
       <w:r>
         <w:rPr>
           <w:rFonts w:ascii="Times New Roman" w:eastAsia="Times New Roman" w:hAnsi="Times New Roman" w:cs="Times New Roman"/>
+          <w:i/>
           <w:color w:val="000000"/>
           <w:lang w:val="fr-CA" w:eastAsia="fr-CA"/>
         </w:rPr>
@@ -782,6 +837,7 @@
       <w:r>
         <w:rPr>
           <w:rFonts w:ascii="Times New Roman" w:eastAsia="Times New Roman" w:hAnsi="Times New Roman" w:cs="Times New Roman"/>
+          <w:i/>
           <w:color w:val="000000"/>
           <w:lang w:val="fr-CA" w:eastAsia="fr-CA"/>
         </w:rPr>
@@ -868,6 +924,7 @@
         <w:textAlignment w:val="baseline"/>
         <w:rPr>
           <w:rFonts w:ascii="Times New Roman" w:eastAsia="Times New Roman" w:hAnsi="Times New Roman" w:cs="Times New Roman"/>
+          <w:i/>
           <w:color w:val="000000"/>
           <w:lang w:val="fr-CA" w:eastAsia="fr-CA"/>
         </w:rPr>
@@ -876,6 +933,7 @@
       <w:r>
         <w:rPr>
           <w:rFonts w:ascii="Times New Roman" w:eastAsia="Times New Roman" w:hAnsi="Times New Roman" w:cs="Times New Roman"/>
+          <w:i/>
           <w:color w:val="000000"/>
           <w:lang w:val="fr-CA" w:eastAsia="fr-CA"/>
         </w:rPr>
@@ -893,6 +951,7 @@
         <w:textAlignment w:val="baseline"/>
         <w:rPr>
           <w:rFonts w:ascii="Times New Roman" w:eastAsia="Times New Roman" w:hAnsi="Times New Roman" w:cs="Times New Roman"/>
+          <w:i/>
           <w:color w:val="000000"/>
           <w:lang w:val="fr-CA" w:eastAsia="fr-CA"/>
         </w:rPr>
@@ -901,6 +960,7 @@
       <w:r>
         <w:rPr>
           <w:rFonts w:ascii="Times New Roman" w:eastAsia="Times New Roman" w:hAnsi="Times New Roman" w:cs="Times New Roman"/>
+          <w:i/>
           <w:color w:val="000000"/>
           <w:lang w:val="fr-CA" w:eastAsia="fr-CA"/>
         </w:rPr>
@@ -910,6 +970,7 @@
       <w:r>
         <w:rPr>
           <w:rFonts w:ascii="Times New Roman" w:eastAsia="Times New Roman" w:hAnsi="Times New Roman" w:cs="Times New Roman"/>
+          <w:i/>
           <w:color w:val="000000"/>
           <w:lang w:val="fr-CA" w:eastAsia="fr-CA"/>
         </w:rPr>
@@ -926,6 +987,7 @@
         <w:textAlignment w:val="baseline"/>
         <w:rPr>
           <w:rFonts w:ascii="Times New Roman" w:eastAsia="Times New Roman" w:hAnsi="Times New Roman" w:cs="Times New Roman"/>
+          <w:i/>
           <w:color w:val="000000"/>
           <w:lang w:val="fr-CA" w:eastAsia="fr-CA"/>
         </w:rPr>
@@ -934,6 +996,7 @@
       <w:r>
         <w:rPr>
           <w:rFonts w:ascii="Times New Roman" w:eastAsia="Times New Roman" w:hAnsi="Times New Roman" w:cs="Times New Roman"/>
+          <w:i/>
           <w:color w:val="000000"/>
           <w:lang w:val="fr-CA" w:eastAsia="fr-CA"/>
         </w:rPr>
@@ -1002,6 +1065,7 @@
         <w:textAlignment w:val="baseline"/>
         <w:rPr>
           <w:rFonts w:ascii="Times New Roman" w:eastAsia="Times New Roman" w:hAnsi="Times New Roman" w:cs="Times New Roman"/>
+          <w:i/>
           <w:color w:val="000000"/>
           <w:lang w:val="fr-CA" w:eastAsia="fr-CA"/>
         </w:rPr>
@@ -1010,6 +1074,7 @@
       <w:r>
         <w:rPr>
           <w:rFonts w:ascii="Times New Roman" w:eastAsia="Times New Roman" w:hAnsi="Times New Roman" w:cs="Times New Roman"/>
+          <w:i/>
           <w:color w:val="000000"/>
           <w:lang w:val="fr-CA" w:eastAsia="fr-CA"/>
         </w:rPr>
@@ -1027,6 +1092,7 @@
         <w:textAlignment w:val="baseline"/>
         <w:rPr>
           <w:rFonts w:ascii="Times New Roman" w:eastAsia="Times New Roman" w:hAnsi="Times New Roman" w:cs="Times New Roman"/>
+          <w:i/>
           <w:color w:val="000000"/>
           <w:lang w:val="fr-CA" w:eastAsia="fr-CA"/>
         </w:rPr>
@@ -1035,6 +1101,7 @@
       <w:r>
         <w:rPr>
           <w:rFonts w:ascii="Times New Roman" w:eastAsia="Times New Roman" w:hAnsi="Times New Roman" w:cs="Times New Roman"/>
+          <w:i/>
           <w:color w:val="000000"/>
           <w:lang w:val="fr-CA" w:eastAsia="fr-CA"/>
         </w:rPr>
@@ -1052,6 +1119,7 @@
         <w:textAlignment w:val="baseline"/>
         <w:rPr>
           <w:rFonts w:ascii="Times New Roman" w:eastAsia="Times New Roman" w:hAnsi="Times New Roman" w:cs="Times New Roman"/>
+          <w:i/>
           <w:color w:val="000000"/>
           <w:lang w:val="fr-CA" w:eastAsia="fr-CA"/>
         </w:rPr>
@@ -1060,6 +1128,7 @@
       <w:r>
         <w:rPr>
           <w:rFonts w:ascii="Times New Roman" w:eastAsia="Times New Roman" w:hAnsi="Times New Roman" w:cs="Times New Roman"/>
+          <w:i/>
           <w:color w:val="000000"/>
           <w:lang w:val="fr-CA" w:eastAsia="fr-CA"/>
         </w:rPr>
@@ -1077,6 +1146,7 @@
         <w:textAlignment w:val="baseline"/>
         <w:rPr>
           <w:rFonts w:ascii="Times New Roman" w:eastAsia="Times New Roman" w:hAnsi="Times New Roman" w:cs="Times New Roman"/>
+          <w:i/>
           <w:color w:val="000000"/>
           <w:lang w:val="fr-CA" w:eastAsia="fr-CA"/>
         </w:rPr>
@@ -1084,6 +1154,7 @@
       <w:r>
         <w:rPr>
           <w:rFonts w:ascii="Times New Roman" w:eastAsia="Times New Roman" w:hAnsi="Times New Roman" w:cs="Times New Roman"/>
+          <w:i/>
           <w:color w:val="000000"/>
           <w:lang w:val="fr-CA" w:eastAsia="fr-CA"/>
         </w:rPr>
@@ -1093,6 +1164,7 @@
       <w:r>
         <w:rPr>
           <w:rFonts w:ascii="Times New Roman" w:eastAsia="Times New Roman" w:hAnsi="Times New Roman" w:cs="Times New Roman"/>
+          <w:i/>
           <w:color w:val="000000"/>
           <w:lang w:val="fr-CA" w:eastAsia="fr-CA"/>
         </w:rPr>
@@ -1110,6 +1182,7 @@
         <w:textAlignment w:val="baseline"/>
         <w:rPr>
           <w:rFonts w:ascii="Times New Roman" w:eastAsia="Times New Roman" w:hAnsi="Times New Roman" w:cs="Times New Roman"/>
+          <w:i/>
           <w:color w:val="000000"/>
           <w:lang w:val="fr-CA" w:eastAsia="fr-CA"/>
         </w:rPr>
@@ -1117,6 +1190,7 @@
       <w:r>
         <w:rPr>
           <w:rFonts w:ascii="Times New Roman" w:eastAsia="Times New Roman" w:hAnsi="Times New Roman" w:cs="Times New Roman"/>
+          <w:i/>
           <w:color w:val="000000"/>
           <w:lang w:val="fr-CA" w:eastAsia="fr-CA"/>
         </w:rPr>
@@ -1194,6 +1268,7 @@
         <w:textAlignment w:val="baseline"/>
         <w:rPr>
           <w:rFonts w:ascii="Times New Roman" w:eastAsia="Times New Roman" w:hAnsi="Times New Roman" w:cs="Times New Roman"/>
+          <w:i/>
           <w:color w:val="000000"/>
           <w:lang w:val="fr-CA" w:eastAsia="fr-CA"/>
         </w:rPr>
@@ -1201,6 +1276,7 @@
       <w:r>
         <w:rPr>
           <w:rFonts w:ascii="Times New Roman" w:eastAsia="Times New Roman" w:hAnsi="Times New Roman" w:cs="Times New Roman"/>
+          <w:i/>
           <w:color w:val="000000"/>
           <w:lang w:val="fr-CA" w:eastAsia="fr-CA"/>
         </w:rPr>
@@ -1217,6 +1293,7 @@
         <w:textAlignment w:val="baseline"/>
         <w:rPr>
           <w:rFonts w:ascii="Times New Roman" w:eastAsia="Times New Roman" w:hAnsi="Times New Roman" w:cs="Times New Roman"/>
+          <w:i/>
           <w:color w:val="000000"/>
           <w:lang w:val="fr-CA" w:eastAsia="fr-CA"/>
         </w:rPr>
@@ -1224,6 +1301,7 @@
       <w:r>
         <w:rPr>
           <w:rFonts w:ascii="Times New Roman" w:eastAsia="Times New Roman" w:hAnsi="Times New Roman" w:cs="Times New Roman"/>
+          <w:i/>
           <w:color w:val="000000"/>
           <w:lang w:val="fr-CA" w:eastAsia="fr-CA"/>
         </w:rPr>
@@ -1240,6 +1318,7 @@
         <w:textAlignment w:val="baseline"/>
         <w:rPr>
           <w:rFonts w:ascii="Times New Roman" w:eastAsia="Times New Roman" w:hAnsi="Times New Roman" w:cs="Times New Roman"/>
+          <w:i/>
           <w:color w:val="000000"/>
           <w:lang w:val="fr-CA" w:eastAsia="fr-CA"/>
         </w:rPr>
@@ -1247,6 +1326,7 @@
       <w:r>
         <w:rPr>
           <w:rFonts w:ascii="Times New Roman" w:eastAsia="Times New Roman" w:hAnsi="Times New Roman" w:cs="Times New Roman"/>
+          <w:i/>
           <w:color w:val="000000"/>
           <w:lang w:val="fr-CA" w:eastAsia="fr-CA"/>
         </w:rPr>
@@ -1256,6 +1336,7 @@
       <w:r>
         <w:rPr>
           <w:rFonts w:ascii="Times New Roman" w:eastAsia="Times New Roman" w:hAnsi="Times New Roman" w:cs="Times New Roman"/>
+          <w:i/>
           <w:color w:val="000000"/>
           <w:lang w:val="fr-CA" w:eastAsia="fr-CA"/>
         </w:rPr>
@@ -1265,6 +1346,7 @@
       <w:r>
         <w:rPr>
           <w:rFonts w:ascii="Times New Roman" w:eastAsia="Times New Roman" w:hAnsi="Times New Roman" w:cs="Times New Roman"/>
+          <w:i/>
           <w:color w:val="000000"/>
           <w:lang w:val="fr-CA" w:eastAsia="fr-CA"/>
         </w:rPr>
@@ -1274,6 +1356,7 @@
       <w:r>
         <w:rPr>
           <w:rFonts w:ascii="Times New Roman" w:eastAsia="Times New Roman" w:hAnsi="Times New Roman" w:cs="Times New Roman"/>
+          <w:i/>
           <w:color w:val="000000"/>
           <w:lang w:val="fr-CA" w:eastAsia="fr-CA"/>
         </w:rPr>
@@ -1340,6 +1423,7 @@
         <w:textAlignment w:val="baseline"/>
         <w:rPr>
           <w:rFonts w:ascii="Times New Roman" w:eastAsia="Times New Roman" w:hAnsi="Times New Roman" w:cs="Times New Roman"/>
+          <w:i/>
           <w:color w:val="000000"/>
           <w:lang w:val="fr-CA" w:eastAsia="fr-CA"/>
         </w:rPr>
@@ -1348,6 +1432,7 @@
       <w:r>
         <w:rPr>
           <w:rFonts w:ascii="Times New Roman" w:eastAsia="Times New Roman" w:hAnsi="Times New Roman" w:cs="Times New Roman"/>
+          <w:i/>
           <w:color w:val="000000"/>
           <w:lang w:val="fr-CA" w:eastAsia="fr-CA"/>
         </w:rPr>
@@ -1357,6 +1442,7 @@
       <w:r>
         <w:rPr>
           <w:rFonts w:ascii="Times New Roman" w:eastAsia="Times New Roman" w:hAnsi="Times New Roman" w:cs="Times New Roman"/>
+          <w:i/>
           <w:color w:val="000000"/>
           <w:lang w:val="fr-CA" w:eastAsia="fr-CA"/>
         </w:rPr>
@@ -1373,6 +1459,7 @@
         <w:textAlignment w:val="baseline"/>
         <w:rPr>
           <w:rFonts w:ascii="Times New Roman" w:eastAsia="Times New Roman" w:hAnsi="Times New Roman" w:cs="Times New Roman"/>
+          <w:i/>
           <w:color w:val="000000"/>
           <w:lang w:val="fr-CA" w:eastAsia="fr-CA"/>
         </w:rPr>
@@ -1381,6 +1468,7 @@
       <w:r>
         <w:rPr>
           <w:rFonts w:ascii="Times New Roman" w:eastAsia="Times New Roman" w:hAnsi="Times New Roman" w:cs="Times New Roman"/>
+          <w:i/>
           <w:color w:val="000000"/>
           <w:lang w:val="fr-CA" w:eastAsia="fr-CA"/>
         </w:rPr>
@@ -1476,7 +1564,14 @@
           <w:lang w:val="fr-CA" w:eastAsia="fr-CA"/>
         </w:rPr>
         <w:lastRenderedPageBreak/>
-        <w:t>Décrire les métriques choisies pour évaluer la qualité</w:t>
+        <w:t>M</w:t>
+      </w:r>
+      <w:r>
+        <w:rPr>
+          <w:rFonts w:eastAsia="Times New Roman"/>
+          <w:lang w:val="fr-CA" w:eastAsia="fr-CA"/>
+        </w:rPr>
+        <w:t>étriques choisies pour évaluer la qualité</w:t>
       </w:r>
     </w:p>
     <w:p>
@@ -20882,7 +20977,41 @@
           <w:lang w:val="fr-CA" w:eastAsia="fr-CA"/>
         </w:rPr>
         <w:br/>
-        <w:t>Effectuer la mesure du document de spécification</w:t>
+      </w:r>
+      <w:r>
+        <w:rPr>
+          <w:rFonts w:eastAsia="Times New Roman"/>
+          <w:lang w:val="fr-CA" w:eastAsia="fr-CA"/>
+        </w:rPr>
+        <w:t>M</w:t>
+      </w:r>
+      <w:r>
+        <w:rPr>
+          <w:rFonts w:eastAsia="Times New Roman"/>
+          <w:lang w:val="fr-CA" w:eastAsia="fr-CA"/>
+        </w:rPr>
+        <w:t>esure</w:t>
+      </w:r>
+      <w:r>
+        <w:rPr>
+          <w:rFonts w:eastAsia="Times New Roman"/>
+          <w:lang w:val="fr-CA" w:eastAsia="fr-CA"/>
+        </w:rPr>
+        <w:t>s</w:t>
+      </w:r>
+      <w:r>
+        <w:rPr>
+          <w:rFonts w:eastAsia="Times New Roman"/>
+          <w:lang w:val="fr-CA" w:eastAsia="fr-CA"/>
+        </w:rPr>
+        <w:t xml:space="preserve"> du document de spécification</w:t>
+      </w:r>
+      <w:r>
+        <w:rPr>
+          <w:rFonts w:eastAsia="Times New Roman"/>
+          <w:lang w:val="fr-CA" w:eastAsia="fr-CA"/>
+        </w:rPr>
+        <w:t xml:space="preserve"> des requis</w:t>
       </w:r>
     </w:p>
     <w:p>
@@ -23091,7 +23220,16 @@
           <w:rFonts w:eastAsia="Times New Roman"/>
           <w:lang w:val="fr-CA" w:eastAsia="fr-CA"/>
         </w:rPr>
-        <w:t>Présenter les conclusions sur l’évaluation</w:t>
+        <w:t>C</w:t>
+      </w:r>
+      <w:bookmarkStart w:id="0" w:name="_GoBack"/>
+      <w:bookmarkEnd w:id="0"/>
+      <w:r>
+        <w:rPr>
+          <w:rFonts w:eastAsia="Times New Roman"/>
+          <w:lang w:val="fr-CA" w:eastAsia="fr-CA"/>
+        </w:rPr>
+        <w:t>onclusions sur l’évaluation</w:t>
       </w:r>
     </w:p>
     <w:p>
@@ -23355,8 +23493,6 @@
           <w:lang w:val="fr-CA"/>
         </w:rPr>
       </w:pPr>
-      <w:bookmarkStart w:id="0" w:name="_GoBack"/>
-      <w:bookmarkEnd w:id="0"/>
       <w:r>
         <w:rPr>
           <w:rStyle w:val="Heading1Char"/>
@@ -23445,7 +23581,6 @@
         <w:docPartUnique/>
       </w:docPartObj>
     </w:sdtPr>
-    <w:sdtEndPr/>
     <w:sdtContent>
       <w:p>
         <w:pPr>
@@ -23492,7 +23627,6 @@
         <w:docPartUnique/>
       </w:docPartObj>
     </w:sdtPr>
-    <w:sdtEndPr/>
     <w:sdtContent>
       <w:p>
         <w:pPr>
@@ -23513,7 +23647,7 @@
             <w:noProof/>
             <w:lang w:val="fr-FR"/>
           </w:rPr>
-          <w:t>23</w:t>
+          <w:t>22</w:t>
         </w:r>
         <w:r>
           <w:fldChar w:fldCharType="end"/>
@@ -27093,7 +27227,7 @@
 </file>
 
 <file path=customXml/itemProps1.xml><?xml version="1.0" encoding="utf-8"?>
-<ds:datastoreItem xmlns:ds="http://schemas.openxmlformats.org/officeDocument/2006/customXml" ds:itemID="{A6ED2AF1-A952-466D-94EE-4F18BC5C9B27}">
+<ds:datastoreItem xmlns:ds="http://schemas.openxmlformats.org/officeDocument/2006/customXml" ds:itemID="{B64823B5-AED6-4D78-964A-E90489FDD565}">
   <ds:schemaRefs>
     <ds:schemaRef ds:uri="http://schemas.openxmlformats.org/officeDocument/2006/bibliography"/>
   </ds:schemaRefs>

</xml_diff>